<commit_message>
Update Ainul Fitria - Software Testing Quality Assure (video 28-38).docx
</commit_message>
<xml_diff>
--- a/Ainul Fitria - Software Testing Quality Assure (video 28-38).docx
+++ b/Ainul Fitria - Software Testing Quality Assure (video 28-38).docx
@@ -517,15 +517,7 @@
           <w:sz w:val="24"/>
           <w:szCs w:val="24"/>
         </w:rPr>
-        <w:t>B</w:t>
-      </w:r>
-      <w:r>
-        <w:rPr>
-          <w:rFonts w:ascii="Times New Roman" w:hAnsi="Times New Roman" w:cs="Times New Roman"/>
-          <w:sz w:val="24"/>
-          <w:szCs w:val="24"/>
-        </w:rPr>
-        <w:t>agaimana Anda dapat menguji di perangkat seluler. Tentu saja, menggunakan perangkat</w:t>
+        <w:t>Bagaimana Anda dapat menguji di perangkat seluler. Tentu saja, menggunakan perangkat</w:t>
       </w:r>
       <w:r>
         <w:rPr>
@@ -709,15 +701,7 @@
           <w:sz w:val="24"/>
           <w:szCs w:val="24"/>
         </w:rPr>
-        <w:t>, salah satunya melalui browser Chrome. Dan pilihan lainnya</w:t>
-      </w:r>
-      <w:r>
-        <w:rPr>
-          <w:rFonts w:ascii="Times New Roman" w:hAnsi="Times New Roman" w:cs="Times New Roman"/>
-          <w:sz w:val="24"/>
-          <w:szCs w:val="24"/>
-        </w:rPr>
-        <w:t xml:space="preserve"> ada layanan cloud khusus, jadi</w:t>
+        <w:t>, salah satunya melalui browser Chrome. Dan pilihan lainnya ada layanan cloud khusus, jadi</w:t>
       </w:r>
       <w:r>
         <w:rPr>
@@ -867,16 +851,7 @@
         <w:t xml:space="preserve"> </w:t>
       </w:r>
       <w:r>
-        <w:t>Disini akan ditu</w:t>
-      </w:r>
-      <w:r>
-        <w:t>njukkan tampilan seluler di browser chrome, jadi browser Chrome adalah browser paling populer dan menarik. Jadi, misalny</w:t>
-      </w:r>
-      <w:r>
-        <w:t xml:space="preserve">a kita </w:t>
-      </w:r>
-      <w:r>
-        <w:t>akan menavigasi ke aplikasi kita yang sedang diuji.</w:t>
+        <w:t>Disini akan ditunjukkan tampilan seluler di browser chrome, jadi browser Chrome adalah browser paling populer dan menarik. Jadi, misalnya kita akan menavigasi ke aplikasi kita yang sedang diuji.</w:t>
       </w:r>
       <w:r>
         <w:rPr>
@@ -942,6 +917,7 @@
       </w:pPr>
       <w:r>
         <w:rPr>
+          <w:noProof/>
           <w:color w:val="000000" w:themeColor="text1"/>
         </w:rPr>
         <w:drawing>
@@ -1068,6 +1044,7 @@
       </w:pPr>
       <w:r>
         <w:rPr>
+          <w:noProof/>
           <w:color w:val="000000" w:themeColor="text1"/>
         </w:rPr>
         <w:drawing>
@@ -1265,6 +1242,7 @@
       </w:r>
       <w:r>
         <w:rPr>
+          <w:noProof/>
           <w:color w:val="000000" w:themeColor="text1"/>
         </w:rPr>
         <w:drawing>
@@ -1362,6 +1340,7 @@
       </w:pPr>
       <w:r>
         <w:rPr>
+          <w:noProof/>
           <w:color w:val="000000" w:themeColor="text1"/>
         </w:rPr>
         <w:drawing>
@@ -1415,6 +1394,7 @@
       </w:pPr>
       <w:r>
         <w:rPr>
+          <w:noProof/>
           <w:color w:val="000000" w:themeColor="text1"/>
         </w:rPr>
         <w:drawing>
@@ -1507,6 +1487,7 @@
       </w:pPr>
       <w:r>
         <w:rPr>
+          <w:noProof/>
           <w:color w:val="000000" w:themeColor="text1"/>
         </w:rPr>
         <w:drawing>
@@ -1591,6 +1572,7 @@
       </w:pPr>
       <w:r>
         <w:rPr>
+          <w:noProof/>
           <w:color w:val="000000" w:themeColor="text1"/>
         </w:rPr>
         <w:drawing>
@@ -1675,6 +1657,7 @@
       </w:pPr>
       <w:r>
         <w:rPr>
+          <w:noProof/>
           <w:color w:val="000000" w:themeColor="text1"/>
         </w:rPr>
         <w:drawing>
@@ -2283,6 +2266,7 @@
       <w:r>
         <w:rPr>
           <w:rFonts w:ascii="Times New Roman" w:hAnsi="Times New Roman" w:cs="Times New Roman"/>
+          <w:noProof/>
           <w:sz w:val="24"/>
           <w:szCs w:val="24"/>
         </w:rPr>
@@ -2939,6 +2923,7 @@
       <w:r>
         <w:rPr>
           <w:rFonts w:ascii="Times New Roman" w:hAnsi="Times New Roman" w:cs="Times New Roman"/>
+          <w:noProof/>
           <w:sz w:val="24"/>
           <w:szCs w:val="24"/>
         </w:rPr>
@@ -2978,6 +2963,970 @@
           </wp:inline>
         </w:drawing>
       </w:r>
+    </w:p>
+    <w:p>
+      <w:pPr>
+        <w:spacing w:after="0" w:line="360" w:lineRule="auto"/>
+        <w:ind w:left="66"/>
+        <w:rPr>
+          <w:rFonts w:ascii="Times New Roman" w:hAnsi="Times New Roman" w:cs="Times New Roman"/>
+          <w:color w:val="000000" w:themeColor="text1"/>
+          <w:sz w:val="24"/>
+          <w:szCs w:val="24"/>
+        </w:rPr>
+      </w:pPr>
+    </w:p>
+    <w:p>
+      <w:pPr>
+        <w:pStyle w:val="ListParagraph"/>
+        <w:numPr>
+          <w:ilvl w:val="0"/>
+          <w:numId w:val="2"/>
+        </w:numPr>
+        <w:spacing w:after="0" w:line="360" w:lineRule="auto"/>
+        <w:ind w:left="426"/>
+        <w:rPr>
+          <w:rFonts w:ascii="Times New Roman" w:hAnsi="Times New Roman" w:cs="Times New Roman"/>
+          <w:b/>
+          <w:bCs/>
+          <w:color w:val="000000" w:themeColor="text1"/>
+          <w:sz w:val="24"/>
+          <w:szCs w:val="24"/>
+        </w:rPr>
+      </w:pPr>
+      <w:r>
+        <w:rPr>
+          <w:rFonts w:ascii="Times New Roman" w:hAnsi="Times New Roman" w:cs="Times New Roman"/>
+          <w:b/>
+          <w:bCs/>
+          <w:color w:val="000000" w:themeColor="text1"/>
+          <w:sz w:val="24"/>
+          <w:szCs w:val="24"/>
+        </w:rPr>
+        <w:t>How To Test Andorid Studio Apps Without a Device?</w:t>
+      </w:r>
+    </w:p>
+    <w:p>
+      <w:pPr>
+        <w:spacing w:after="0" w:line="360" w:lineRule="auto"/>
+        <w:ind w:firstLine="720"/>
+        <w:jc w:val="both"/>
+        <w:rPr>
+          <w:rFonts w:ascii="Times New Roman" w:hAnsi="Times New Roman" w:cs="Times New Roman"/>
+          <w:sz w:val="24"/>
+          <w:szCs w:val="24"/>
+        </w:rPr>
+      </w:pPr>
+      <w:r>
+        <w:rPr>
+          <w:rFonts w:ascii="Times New Roman" w:hAnsi="Times New Roman" w:cs="Times New Roman"/>
+          <w:sz w:val="24"/>
+          <w:szCs w:val="24"/>
+        </w:rPr>
+        <w:t xml:space="preserve">Simulator dan emulator, </w:t>
+      </w:r>
+      <w:r>
+        <w:rPr>
+          <w:rFonts w:ascii="Times New Roman" w:hAnsi="Times New Roman" w:cs="Times New Roman"/>
+          <w:sz w:val="24"/>
+          <w:szCs w:val="24"/>
+        </w:rPr>
+        <w:t>disini kita</w:t>
+      </w:r>
+      <w:r>
+        <w:rPr>
+          <w:rFonts w:ascii="Times New Roman" w:hAnsi="Times New Roman" w:cs="Times New Roman"/>
+          <w:sz w:val="24"/>
+          <w:szCs w:val="24"/>
+        </w:rPr>
+        <w:t xml:space="preserve"> dapat melihat</w:t>
+      </w:r>
+      <w:r>
+        <w:rPr>
+          <w:rFonts w:ascii="Times New Roman" w:hAnsi="Times New Roman" w:cs="Times New Roman"/>
+          <w:sz w:val="24"/>
+          <w:szCs w:val="24"/>
+        </w:rPr>
+        <w:t>,</w:t>
+      </w:r>
+      <w:r>
+        <w:rPr>
+          <w:rFonts w:ascii="Times New Roman" w:hAnsi="Times New Roman" w:cs="Times New Roman"/>
+          <w:sz w:val="24"/>
+          <w:szCs w:val="24"/>
+        </w:rPr>
+        <w:t xml:space="preserve"> jika</w:t>
+      </w:r>
+      <w:r>
+        <w:rPr>
+          <w:rFonts w:ascii="Times New Roman" w:hAnsi="Times New Roman" w:cs="Times New Roman"/>
+          <w:sz w:val="24"/>
+          <w:szCs w:val="24"/>
+        </w:rPr>
+        <w:t xml:space="preserve"> kit</w:t>
+      </w:r>
+      <w:r>
+        <w:rPr>
+          <w:rFonts w:ascii="Times New Roman" w:hAnsi="Times New Roman" w:cs="Times New Roman"/>
+          <w:sz w:val="24"/>
+          <w:szCs w:val="24"/>
+        </w:rPr>
+        <w:t xml:space="preserve">a ingin mendapatkan hasil yang lebih </w:t>
+      </w:r>
+      <w:r>
+        <w:rPr>
+          <w:rFonts w:ascii="Times New Roman" w:hAnsi="Times New Roman" w:cs="Times New Roman"/>
+          <w:sz w:val="24"/>
+          <w:szCs w:val="24"/>
+        </w:rPr>
+        <w:t xml:space="preserve">mirip </w:t>
+      </w:r>
+      <w:r>
+        <w:rPr>
+          <w:rFonts w:ascii="Times New Roman" w:hAnsi="Times New Roman" w:cs="Times New Roman"/>
+          <w:sz w:val="24"/>
+          <w:szCs w:val="24"/>
+        </w:rPr>
+        <w:t xml:space="preserve">ke perangkat yang sebenarnya tanpa memiliki perangkat itu, </w:t>
+      </w:r>
+      <w:r>
+        <w:rPr>
+          <w:rFonts w:ascii="Times New Roman" w:hAnsi="Times New Roman" w:cs="Times New Roman"/>
+          <w:sz w:val="24"/>
+          <w:szCs w:val="24"/>
+        </w:rPr>
+        <w:t>kita</w:t>
+      </w:r>
+      <w:r>
+        <w:rPr>
+          <w:rFonts w:ascii="Times New Roman" w:hAnsi="Times New Roman" w:cs="Times New Roman"/>
+          <w:sz w:val="24"/>
+          <w:szCs w:val="24"/>
+        </w:rPr>
+        <w:t xml:space="preserve"> dapat menginstal perangkat lunak khusus di komputer dan beberapa di antaranya</w:t>
+      </w:r>
+      <w:r>
+        <w:rPr>
+          <w:rFonts w:ascii="Times New Roman" w:hAnsi="Times New Roman" w:cs="Times New Roman"/>
+          <w:sz w:val="24"/>
+          <w:szCs w:val="24"/>
+        </w:rPr>
+        <w:t xml:space="preserve"> bisa didapatkan dengan cara</w:t>
+      </w:r>
+      <w:r>
+        <w:rPr>
+          <w:rFonts w:ascii="Times New Roman" w:hAnsi="Times New Roman" w:cs="Times New Roman"/>
+          <w:sz w:val="24"/>
+          <w:szCs w:val="24"/>
+        </w:rPr>
+        <w:t xml:space="preserve"> gratis,</w:t>
+      </w:r>
+      <w:r>
+        <w:rPr>
+          <w:rFonts w:ascii="Times New Roman" w:hAnsi="Times New Roman" w:cs="Times New Roman"/>
+          <w:sz w:val="24"/>
+          <w:szCs w:val="24"/>
+        </w:rPr>
+        <w:t xml:space="preserve"> namun</w:t>
+      </w:r>
+      <w:r>
+        <w:rPr>
+          <w:rFonts w:ascii="Times New Roman" w:hAnsi="Times New Roman" w:cs="Times New Roman"/>
+          <w:sz w:val="24"/>
+          <w:szCs w:val="24"/>
+        </w:rPr>
+        <w:t xml:space="preserve"> beberapa di antaranya tidak untuk android. Misalnya</w:t>
+      </w:r>
+      <w:r>
+        <w:rPr>
+          <w:rFonts w:ascii="Times New Roman" w:hAnsi="Times New Roman" w:cs="Times New Roman"/>
+          <w:sz w:val="24"/>
+          <w:szCs w:val="24"/>
+        </w:rPr>
+        <w:t xml:space="preserve"> kita bisa menggunakan</w:t>
+      </w:r>
+      <w:r>
+        <w:rPr>
+          <w:rFonts w:ascii="Times New Roman" w:hAnsi="Times New Roman" w:cs="Times New Roman"/>
+          <w:sz w:val="24"/>
+          <w:szCs w:val="24"/>
+        </w:rPr>
+        <w:t xml:space="preserve"> google untuk emulator android. Anda dapat menemukan banyak sumber daya </w:t>
+      </w:r>
+      <w:r>
+        <w:rPr>
+          <w:rFonts w:ascii="Times New Roman" w:hAnsi="Times New Roman" w:cs="Times New Roman"/>
+          <w:sz w:val="24"/>
+          <w:szCs w:val="24"/>
+        </w:rPr>
+        <w:lastRenderedPageBreak/>
+        <w:t xml:space="preserve">sehingga yang satu ini membentuk otoritas android, </w:t>
+      </w:r>
+      <w:r>
+        <w:rPr>
+          <w:rFonts w:ascii="Times New Roman" w:hAnsi="Times New Roman" w:cs="Times New Roman"/>
+          <w:sz w:val="24"/>
+          <w:szCs w:val="24"/>
+        </w:rPr>
+        <w:t xml:space="preserve">ada sekitar </w:t>
+      </w:r>
+      <w:r>
+        <w:rPr>
+          <w:rFonts w:ascii="Times New Roman" w:hAnsi="Times New Roman" w:cs="Times New Roman"/>
+          <w:sz w:val="24"/>
+          <w:szCs w:val="24"/>
+        </w:rPr>
+        <w:t xml:space="preserve">15 Immolator </w:t>
+      </w:r>
+      <w:r>
+        <w:rPr>
+          <w:rFonts w:ascii="Times New Roman" w:hAnsi="Times New Roman" w:cs="Times New Roman"/>
+          <w:sz w:val="24"/>
+          <w:szCs w:val="24"/>
+        </w:rPr>
+        <w:t>t</w:t>
+      </w:r>
+      <w:r>
+        <w:rPr>
+          <w:rFonts w:ascii="Times New Roman" w:hAnsi="Times New Roman" w:cs="Times New Roman"/>
+          <w:sz w:val="24"/>
+          <w:szCs w:val="24"/>
+        </w:rPr>
+        <w:t>erbaik</w:t>
+      </w:r>
+      <w:r>
+        <w:rPr>
+          <w:rFonts w:ascii="Times New Roman" w:hAnsi="Times New Roman" w:cs="Times New Roman"/>
+          <w:sz w:val="24"/>
+          <w:szCs w:val="24"/>
+        </w:rPr>
+        <w:t xml:space="preserve"> sampai tahun 2022</w:t>
+      </w:r>
+      <w:r>
+        <w:rPr>
+          <w:rFonts w:ascii="Times New Roman" w:hAnsi="Times New Roman" w:cs="Times New Roman"/>
+          <w:sz w:val="24"/>
+          <w:szCs w:val="24"/>
+        </w:rPr>
+        <w:t xml:space="preserve">. </w:t>
+      </w:r>
+      <w:r>
+        <w:rPr>
+          <w:rFonts w:ascii="Times New Roman" w:hAnsi="Times New Roman" w:cs="Times New Roman"/>
+          <w:sz w:val="24"/>
+          <w:szCs w:val="24"/>
+        </w:rPr>
+        <w:t>Yang pertama</w:t>
+      </w:r>
+      <w:r>
+        <w:rPr>
+          <w:rFonts w:ascii="Times New Roman" w:hAnsi="Times New Roman" w:cs="Times New Roman"/>
+          <w:sz w:val="24"/>
+          <w:szCs w:val="24"/>
+        </w:rPr>
+        <w:t xml:space="preserve"> ada studio android. </w:t>
+      </w:r>
+      <w:r>
+        <w:rPr>
+          <w:rFonts w:ascii="Times New Roman" w:hAnsi="Times New Roman" w:cs="Times New Roman"/>
+          <w:sz w:val="24"/>
+          <w:szCs w:val="24"/>
+        </w:rPr>
+        <w:t>Ini dapat</w:t>
+      </w:r>
+      <w:r>
+        <w:rPr>
+          <w:rFonts w:ascii="Times New Roman" w:hAnsi="Times New Roman" w:cs="Times New Roman"/>
+          <w:sz w:val="24"/>
+          <w:szCs w:val="24"/>
+        </w:rPr>
+        <w:t xml:space="preserve"> menjadi pilihan pertama </w:t>
+      </w:r>
+      <w:r>
+        <w:rPr>
+          <w:rFonts w:ascii="Times New Roman" w:hAnsi="Times New Roman" w:cs="Times New Roman"/>
+          <w:sz w:val="24"/>
+          <w:szCs w:val="24"/>
+        </w:rPr>
+        <w:t>atau bis dikatakan rekomendasi</w:t>
+      </w:r>
+      <w:r>
+        <w:rPr>
+          <w:rFonts w:ascii="Times New Roman" w:hAnsi="Times New Roman" w:cs="Times New Roman"/>
+          <w:sz w:val="24"/>
+          <w:szCs w:val="24"/>
+        </w:rPr>
+        <w:t xml:space="preserve">. </w:t>
+      </w:r>
+    </w:p>
+    <w:p>
+      <w:pPr>
+        <w:spacing w:after="0" w:line="360" w:lineRule="auto"/>
+        <w:ind w:firstLine="720"/>
+        <w:jc w:val="both"/>
+        <w:rPr>
+          <w:rFonts w:ascii="Times New Roman" w:hAnsi="Times New Roman" w:cs="Times New Roman"/>
+          <w:sz w:val="24"/>
+          <w:szCs w:val="24"/>
+        </w:rPr>
+      </w:pPr>
+      <w:r>
+        <w:rPr>
+          <w:rFonts w:ascii="Times New Roman" w:hAnsi="Times New Roman" w:cs="Times New Roman"/>
+          <w:sz w:val="24"/>
+          <w:szCs w:val="24"/>
+        </w:rPr>
+        <w:t xml:space="preserve">Jika </w:t>
+      </w:r>
+      <w:r>
+        <w:rPr>
+          <w:rFonts w:ascii="Times New Roman" w:hAnsi="Times New Roman" w:cs="Times New Roman"/>
+          <w:sz w:val="24"/>
+          <w:szCs w:val="24"/>
+        </w:rPr>
+        <w:t>kita</w:t>
+      </w:r>
+      <w:r>
+        <w:rPr>
+          <w:rFonts w:ascii="Times New Roman" w:hAnsi="Times New Roman" w:cs="Times New Roman"/>
+          <w:sz w:val="24"/>
+          <w:szCs w:val="24"/>
+        </w:rPr>
+        <w:t xml:space="preserve"> </w:t>
+      </w:r>
+      <w:r>
+        <w:rPr>
+          <w:rFonts w:ascii="Times New Roman" w:hAnsi="Times New Roman" w:cs="Times New Roman"/>
+          <w:sz w:val="24"/>
+          <w:szCs w:val="24"/>
+        </w:rPr>
+        <w:t>menggunakan</w:t>
+      </w:r>
+      <w:r>
+        <w:rPr>
+          <w:rFonts w:ascii="Times New Roman" w:hAnsi="Times New Roman" w:cs="Times New Roman"/>
+          <w:sz w:val="24"/>
+          <w:szCs w:val="24"/>
+        </w:rPr>
+        <w:t xml:space="preserve"> perangkat seluler</w:t>
+      </w:r>
+      <w:r>
+        <w:rPr>
+          <w:rFonts w:ascii="Times New Roman" w:hAnsi="Times New Roman" w:cs="Times New Roman"/>
+          <w:sz w:val="24"/>
+          <w:szCs w:val="24"/>
+        </w:rPr>
+        <w:t xml:space="preserve"> secara langsung</w:t>
+      </w:r>
+      <w:r>
+        <w:rPr>
+          <w:rFonts w:ascii="Times New Roman" w:hAnsi="Times New Roman" w:cs="Times New Roman"/>
+          <w:sz w:val="24"/>
+          <w:szCs w:val="24"/>
+        </w:rPr>
+        <w:t>, itu gratis</w:t>
+      </w:r>
+      <w:r>
+        <w:rPr>
+          <w:rFonts w:ascii="Times New Roman" w:hAnsi="Times New Roman" w:cs="Times New Roman"/>
+          <w:sz w:val="24"/>
+          <w:szCs w:val="24"/>
+        </w:rPr>
+        <w:t>, namun setia</w:t>
+      </w:r>
+      <w:r>
+        <w:rPr>
+          <w:rFonts w:ascii="Times New Roman" w:hAnsi="Times New Roman" w:cs="Times New Roman"/>
+          <w:sz w:val="24"/>
+          <w:szCs w:val="24"/>
+        </w:rPr>
+        <w:t>p</w:t>
+      </w:r>
+      <w:r>
+        <w:rPr>
+          <w:rFonts w:ascii="Times New Roman" w:hAnsi="Times New Roman" w:cs="Times New Roman"/>
+          <w:sz w:val="24"/>
+          <w:szCs w:val="24"/>
+        </w:rPr>
+        <w:t xml:space="preserve"> perangkat lunak itu perlu pengembangan</w:t>
+      </w:r>
+      <w:r>
+        <w:rPr>
+          <w:rFonts w:ascii="Times New Roman" w:hAnsi="Times New Roman" w:cs="Times New Roman"/>
+          <w:sz w:val="24"/>
+          <w:szCs w:val="24"/>
+        </w:rPr>
+        <w:t>. Jadi begitulah cara pengembang android membangun aplikasi seluler untuk android dan perangkat lunak itu</w:t>
+      </w:r>
+      <w:r>
+        <w:rPr>
+          <w:rFonts w:ascii="Times New Roman" w:hAnsi="Times New Roman" w:cs="Times New Roman"/>
+          <w:sz w:val="24"/>
+          <w:szCs w:val="24"/>
+        </w:rPr>
+        <w:t xml:space="preserve"> termasuk aplikasi yang berat</w:t>
+      </w:r>
+      <w:r>
+        <w:rPr>
+          <w:rFonts w:ascii="Times New Roman" w:hAnsi="Times New Roman" w:cs="Times New Roman"/>
+          <w:sz w:val="24"/>
+          <w:szCs w:val="24"/>
+        </w:rPr>
+        <w:t xml:space="preserve">. Ada banyak hal di sana, jadi agak rumit </w:t>
+      </w:r>
+      <w:r>
+        <w:rPr>
+          <w:rFonts w:ascii="Times New Roman" w:hAnsi="Times New Roman" w:cs="Times New Roman"/>
+          <w:sz w:val="24"/>
+          <w:szCs w:val="24"/>
+        </w:rPr>
+        <w:t>bagi pengguna baru</w:t>
+      </w:r>
+      <w:r>
+        <w:rPr>
+          <w:rFonts w:ascii="Times New Roman" w:hAnsi="Times New Roman" w:cs="Times New Roman"/>
+          <w:sz w:val="24"/>
+          <w:szCs w:val="24"/>
+        </w:rPr>
+        <w:t xml:space="preserve">, </w:t>
+      </w:r>
+      <w:r>
+        <w:rPr>
+          <w:rFonts w:ascii="Times New Roman" w:hAnsi="Times New Roman" w:cs="Times New Roman"/>
+          <w:sz w:val="24"/>
+          <w:szCs w:val="24"/>
+        </w:rPr>
+        <w:t>Android Studio</w:t>
+      </w:r>
+      <w:r>
+        <w:rPr>
+          <w:rFonts w:ascii="Times New Roman" w:hAnsi="Times New Roman" w:cs="Times New Roman"/>
+          <w:sz w:val="24"/>
+          <w:szCs w:val="24"/>
+        </w:rPr>
+        <w:t xml:space="preserve"> memiliki </w:t>
+      </w:r>
+      <w:r>
+        <w:rPr>
+          <w:rFonts w:ascii="Times New Roman" w:hAnsi="Times New Roman" w:cs="Times New Roman"/>
+          <w:sz w:val="24"/>
+          <w:szCs w:val="24"/>
+        </w:rPr>
+        <w:t>Emu</w:t>
+      </w:r>
+      <w:r>
+        <w:rPr>
+          <w:rFonts w:ascii="Times New Roman" w:hAnsi="Times New Roman" w:cs="Times New Roman"/>
+          <w:sz w:val="24"/>
+          <w:szCs w:val="24"/>
+        </w:rPr>
+        <w:t xml:space="preserve">lator di </w:t>
+      </w:r>
+      <w:r>
+        <w:rPr>
+          <w:rFonts w:ascii="Times New Roman" w:hAnsi="Times New Roman" w:cs="Times New Roman"/>
+          <w:sz w:val="24"/>
+          <w:szCs w:val="24"/>
+        </w:rPr>
+        <w:t>S</w:t>
+      </w:r>
+      <w:r>
+        <w:rPr>
+          <w:rFonts w:ascii="Times New Roman" w:hAnsi="Times New Roman" w:cs="Times New Roman"/>
+          <w:sz w:val="24"/>
+          <w:szCs w:val="24"/>
+        </w:rPr>
+        <w:t>imulator, semuanya terpasang</w:t>
+      </w:r>
+      <w:r>
+        <w:rPr>
+          <w:rFonts w:ascii="Times New Roman" w:hAnsi="Times New Roman" w:cs="Times New Roman"/>
+          <w:sz w:val="24"/>
+          <w:szCs w:val="24"/>
+        </w:rPr>
+        <w:t xml:space="preserve"> dalam Android Studio</w:t>
+      </w:r>
+      <w:r>
+        <w:rPr>
+          <w:rFonts w:ascii="Times New Roman" w:hAnsi="Times New Roman" w:cs="Times New Roman"/>
+          <w:sz w:val="24"/>
+          <w:szCs w:val="24"/>
+        </w:rPr>
+        <w:t xml:space="preserve">. </w:t>
+      </w:r>
+      <w:r>
+        <w:rPr>
+          <w:rFonts w:ascii="Times New Roman" w:hAnsi="Times New Roman" w:cs="Times New Roman"/>
+          <w:sz w:val="24"/>
+          <w:szCs w:val="24"/>
+        </w:rPr>
+        <w:t xml:space="preserve">Selanjutnya </w:t>
+      </w:r>
+      <w:r>
+        <w:rPr>
+          <w:rFonts w:ascii="Times New Roman" w:hAnsi="Times New Roman" w:cs="Times New Roman"/>
+          <w:sz w:val="24"/>
+          <w:szCs w:val="24"/>
+        </w:rPr>
+        <w:t>ada Jenny Motion,</w:t>
+      </w:r>
+      <w:r>
+        <w:rPr>
+          <w:rFonts w:ascii="Times New Roman" w:hAnsi="Times New Roman" w:cs="Times New Roman"/>
+          <w:sz w:val="24"/>
+          <w:szCs w:val="24"/>
+        </w:rPr>
+        <w:t xml:space="preserve"> namun mereka merupakan layanan </w:t>
+      </w:r>
+      <w:r>
+        <w:rPr>
+          <w:rFonts w:ascii="Times New Roman" w:hAnsi="Times New Roman" w:cs="Times New Roman"/>
+          <w:sz w:val="24"/>
+          <w:szCs w:val="24"/>
+        </w:rPr>
+        <w:t xml:space="preserve">berlangganan </w:t>
+      </w:r>
+      <w:r>
+        <w:rPr>
+          <w:rFonts w:ascii="Times New Roman" w:hAnsi="Times New Roman" w:cs="Times New Roman"/>
+          <w:sz w:val="24"/>
+          <w:szCs w:val="24"/>
+        </w:rPr>
+        <w:t xml:space="preserve">dan </w:t>
+      </w:r>
+      <w:r>
+        <w:rPr>
+          <w:rFonts w:ascii="Times New Roman" w:hAnsi="Times New Roman" w:cs="Times New Roman"/>
+          <w:sz w:val="24"/>
+          <w:szCs w:val="24"/>
+        </w:rPr>
+        <w:t xml:space="preserve">berbayar, tetapi </w:t>
+      </w:r>
+      <w:r>
+        <w:rPr>
+          <w:rFonts w:ascii="Times New Roman" w:hAnsi="Times New Roman" w:cs="Times New Roman"/>
+          <w:sz w:val="24"/>
+          <w:szCs w:val="24"/>
+        </w:rPr>
+        <w:t xml:space="preserve">bagaimanapun itu pasti mereka </w:t>
+      </w:r>
+      <w:r>
+        <w:rPr>
+          <w:rFonts w:ascii="Times New Roman" w:hAnsi="Times New Roman" w:cs="Times New Roman"/>
+          <w:sz w:val="24"/>
+          <w:szCs w:val="24"/>
+        </w:rPr>
+        <w:t xml:space="preserve">juga </w:t>
+      </w:r>
+      <w:r>
+        <w:rPr>
+          <w:rFonts w:ascii="Times New Roman" w:hAnsi="Times New Roman" w:cs="Times New Roman"/>
+          <w:sz w:val="24"/>
+          <w:szCs w:val="24"/>
+        </w:rPr>
+        <w:t>menyediakan layanan gratis dan kita dapat</w:t>
+      </w:r>
+      <w:r>
+        <w:rPr>
+          <w:rFonts w:ascii="Times New Roman" w:hAnsi="Times New Roman" w:cs="Times New Roman"/>
+          <w:sz w:val="24"/>
+          <w:szCs w:val="24"/>
+        </w:rPr>
+        <w:t xml:space="preserve"> menggunakannya secara gratis. Ini seperti emulator </w:t>
+      </w:r>
+      <w:r>
+        <w:rPr>
+          <w:rFonts w:ascii="Times New Roman" w:hAnsi="Times New Roman" w:cs="Times New Roman"/>
+          <w:sz w:val="24"/>
+          <w:szCs w:val="24"/>
+        </w:rPr>
+        <w:t xml:space="preserve">namun lebih ringan </w:t>
+      </w:r>
+      <w:r>
+        <w:rPr>
+          <w:rFonts w:ascii="Times New Roman" w:hAnsi="Times New Roman" w:cs="Times New Roman"/>
+          <w:sz w:val="24"/>
+          <w:szCs w:val="24"/>
+        </w:rPr>
+        <w:t xml:space="preserve">dan </w:t>
+      </w:r>
+      <w:r>
+        <w:rPr>
+          <w:rFonts w:ascii="Times New Roman" w:hAnsi="Times New Roman" w:cs="Times New Roman"/>
+          <w:sz w:val="24"/>
+          <w:szCs w:val="24"/>
+        </w:rPr>
+        <w:t>kita</w:t>
+      </w:r>
+      <w:r>
+        <w:rPr>
+          <w:rFonts w:ascii="Times New Roman" w:hAnsi="Times New Roman" w:cs="Times New Roman"/>
+          <w:sz w:val="24"/>
+          <w:szCs w:val="24"/>
+        </w:rPr>
+        <w:t xml:space="preserve"> </w:t>
+      </w:r>
+      <w:r>
+        <w:rPr>
+          <w:rFonts w:ascii="Times New Roman" w:hAnsi="Times New Roman" w:cs="Times New Roman"/>
+          <w:sz w:val="24"/>
+          <w:szCs w:val="24"/>
+        </w:rPr>
+        <w:t>bisa</w:t>
+      </w:r>
+      <w:r>
+        <w:rPr>
+          <w:rFonts w:ascii="Times New Roman" w:hAnsi="Times New Roman" w:cs="Times New Roman"/>
+          <w:sz w:val="24"/>
+          <w:szCs w:val="24"/>
+        </w:rPr>
+        <w:t xml:space="preserve"> benar-benar melihat layar android seperti yang </w:t>
+      </w:r>
+      <w:r>
+        <w:rPr>
+          <w:rFonts w:ascii="Times New Roman" w:hAnsi="Times New Roman" w:cs="Times New Roman"/>
+          <w:sz w:val="24"/>
+          <w:szCs w:val="24"/>
+        </w:rPr>
+        <w:t>kita dilhat pada gambar dibawah ini</w:t>
+      </w:r>
+      <w:r>
+        <w:rPr>
+          <w:rFonts w:ascii="Times New Roman" w:hAnsi="Times New Roman" w:cs="Times New Roman"/>
+          <w:sz w:val="24"/>
+          <w:szCs w:val="24"/>
+        </w:rPr>
+        <w:t xml:space="preserve">. </w:t>
+      </w:r>
+    </w:p>
+    <w:p>
+      <w:pPr>
+        <w:spacing w:after="0" w:line="360" w:lineRule="auto"/>
+        <w:jc w:val="center"/>
+        <w:rPr>
+          <w:rFonts w:ascii="Times New Roman" w:hAnsi="Times New Roman" w:cs="Times New Roman"/>
+          <w:sz w:val="24"/>
+          <w:szCs w:val="24"/>
+        </w:rPr>
+      </w:pPr>
+      <w:r>
+        <w:rPr>
+          <w:rFonts w:ascii="Times New Roman" w:hAnsi="Times New Roman" w:cs="Times New Roman"/>
+          <w:sz w:val="24"/>
+          <w:szCs w:val="24"/>
+        </w:rPr>
+        <w:drawing>
+          <wp:inline distT="0" distB="0" distL="0" distR="0" wp14:anchorId="2B713CF3" wp14:editId="323BF91D">
+            <wp:extent cx="4388076" cy="2076557"/>
+            <wp:effectExtent l="0" t="0" r="0" b="0"/>
+            <wp:docPr id="2" name="Picture 2"/>
+            <wp:cNvGraphicFramePr>
+              <a:graphicFrameLocks xmlns:a="http://schemas.openxmlformats.org/drawingml/2006/main" noChangeAspect="1"/>
+            </wp:cNvGraphicFramePr>
+            <a:graphic xmlns:a="http://schemas.openxmlformats.org/drawingml/2006/main">
+              <a:graphicData uri="http://schemas.openxmlformats.org/drawingml/2006/picture">
+                <pic:pic xmlns:pic="http://schemas.openxmlformats.org/drawingml/2006/picture">
+                  <pic:nvPicPr>
+                    <pic:cNvPr id="1" name=""/>
+                    <pic:cNvPicPr/>
+                  </pic:nvPicPr>
+                  <pic:blipFill>
+                    <a:blip r:embed="rId15"/>
+                    <a:stretch>
+                      <a:fillRect/>
+                    </a:stretch>
+                  </pic:blipFill>
+                  <pic:spPr>
+                    <a:xfrm>
+                      <a:off x="0" y="0"/>
+                      <a:ext cx="4388076" cy="2076557"/>
+                    </a:xfrm>
+                    <a:prstGeom prst="rect">
+                      <a:avLst/>
+                    </a:prstGeom>
+                  </pic:spPr>
+                </pic:pic>
+              </a:graphicData>
+            </a:graphic>
+          </wp:inline>
+        </w:drawing>
+      </w:r>
+    </w:p>
+    <w:p>
+      <w:pPr>
+        <w:spacing w:after="0" w:line="360" w:lineRule="auto"/>
+        <w:ind w:firstLine="720"/>
+        <w:jc w:val="both"/>
+        <w:rPr>
+          <w:rFonts w:ascii="Times New Roman" w:hAnsi="Times New Roman" w:cs="Times New Roman"/>
+          <w:sz w:val="24"/>
+          <w:szCs w:val="24"/>
+        </w:rPr>
+      </w:pPr>
+      <w:r>
+        <w:rPr>
+          <w:rFonts w:ascii="Times New Roman" w:hAnsi="Times New Roman" w:cs="Times New Roman"/>
+          <w:sz w:val="24"/>
+          <w:szCs w:val="24"/>
+        </w:rPr>
+        <w:t>Pada gambar diatas a</w:t>
+      </w:r>
+      <w:r>
+        <w:rPr>
+          <w:rFonts w:ascii="Times New Roman" w:hAnsi="Times New Roman" w:cs="Times New Roman"/>
+          <w:sz w:val="24"/>
+          <w:szCs w:val="24"/>
+        </w:rPr>
+        <w:t xml:space="preserve">da laptop dan </w:t>
+      </w:r>
+      <w:r>
+        <w:rPr>
+          <w:rFonts w:ascii="Times New Roman" w:hAnsi="Times New Roman" w:cs="Times New Roman"/>
+          <w:sz w:val="24"/>
+          <w:szCs w:val="24"/>
+        </w:rPr>
+        <w:t>terbuka jendela Aplikasi S</w:t>
+      </w:r>
+      <w:r>
+        <w:rPr>
+          <w:rFonts w:ascii="Times New Roman" w:hAnsi="Times New Roman" w:cs="Times New Roman"/>
+          <w:sz w:val="24"/>
+          <w:szCs w:val="24"/>
+        </w:rPr>
+        <w:t>ndroid</w:t>
+      </w:r>
+      <w:r>
+        <w:rPr>
+          <w:rFonts w:ascii="Times New Roman" w:hAnsi="Times New Roman" w:cs="Times New Roman"/>
+          <w:sz w:val="24"/>
+          <w:szCs w:val="24"/>
+        </w:rPr>
+        <w:t xml:space="preserve"> Studio dan didalamnya ada</w:t>
+      </w:r>
+      <w:r>
+        <w:rPr>
+          <w:rFonts w:ascii="Times New Roman" w:hAnsi="Times New Roman" w:cs="Times New Roman"/>
+          <w:sz w:val="24"/>
+          <w:szCs w:val="24"/>
+        </w:rPr>
+        <w:t xml:space="preserve"> gambar telepon</w:t>
+      </w:r>
+      <w:r>
+        <w:rPr>
+          <w:rFonts w:ascii="Times New Roman" w:hAnsi="Times New Roman" w:cs="Times New Roman"/>
+          <w:sz w:val="24"/>
+          <w:szCs w:val="24"/>
+        </w:rPr>
+        <w:t xml:space="preserve"> genggam</w:t>
+      </w:r>
+      <w:r>
+        <w:rPr>
+          <w:rFonts w:ascii="Times New Roman" w:hAnsi="Times New Roman" w:cs="Times New Roman"/>
+          <w:sz w:val="24"/>
+          <w:szCs w:val="24"/>
+        </w:rPr>
+        <w:t>, dan</w:t>
+      </w:r>
+      <w:r>
+        <w:rPr>
+          <w:rFonts w:ascii="Times New Roman" w:hAnsi="Times New Roman" w:cs="Times New Roman"/>
+          <w:sz w:val="24"/>
+          <w:szCs w:val="24"/>
+        </w:rPr>
+        <w:t xml:space="preserve"> kita </w:t>
+      </w:r>
+      <w:r>
+        <w:rPr>
+          <w:rFonts w:ascii="Times New Roman" w:hAnsi="Times New Roman" w:cs="Times New Roman"/>
+          <w:sz w:val="24"/>
+          <w:szCs w:val="24"/>
+        </w:rPr>
+        <w:t xml:space="preserve">dapat melakukan navigasi apa pun ke situs Web. </w:t>
+      </w:r>
+      <w:r>
+        <w:rPr>
+          <w:rFonts w:ascii="Times New Roman" w:hAnsi="Times New Roman" w:cs="Times New Roman"/>
+          <w:sz w:val="24"/>
+          <w:szCs w:val="24"/>
+        </w:rPr>
+        <w:t xml:space="preserve">Kita </w:t>
+      </w:r>
+      <w:r>
+        <w:rPr>
+          <w:rFonts w:ascii="Times New Roman" w:hAnsi="Times New Roman" w:cs="Times New Roman"/>
+          <w:sz w:val="24"/>
+          <w:szCs w:val="24"/>
+        </w:rPr>
+        <w:t xml:space="preserve">benar-benar dapat menggunakan aplikasi selulernya dan bermain-main dan mengubah beberapa hal. </w:t>
+      </w:r>
+      <w:r>
+        <w:rPr>
+          <w:rFonts w:ascii="Times New Roman" w:hAnsi="Times New Roman" w:cs="Times New Roman"/>
+          <w:sz w:val="24"/>
+          <w:szCs w:val="24"/>
+        </w:rPr>
+        <w:t>K</w:t>
+      </w:r>
+      <w:r>
+        <w:rPr>
+          <w:rFonts w:ascii="Times New Roman" w:hAnsi="Times New Roman" w:cs="Times New Roman"/>
+          <w:sz w:val="24"/>
+          <w:szCs w:val="24"/>
+        </w:rPr>
+        <w:t>ita juga</w:t>
+      </w:r>
+      <w:r>
+        <w:rPr>
+          <w:rFonts w:ascii="Times New Roman" w:hAnsi="Times New Roman" w:cs="Times New Roman"/>
+          <w:sz w:val="24"/>
+          <w:szCs w:val="24"/>
+        </w:rPr>
+        <w:t xml:space="preserve"> dapat mengatur seperti G.P.S</w:t>
+      </w:r>
+      <w:r>
+        <w:rPr>
+          <w:rFonts w:ascii="Times New Roman" w:hAnsi="Times New Roman" w:cs="Times New Roman"/>
+          <w:sz w:val="24"/>
+          <w:szCs w:val="24"/>
+        </w:rPr>
+        <w:t>, dan lain-lain sebagainya.</w:t>
+      </w:r>
+    </w:p>
+    <w:p>
+      <w:pPr>
+        <w:spacing w:after="0" w:line="360" w:lineRule="auto"/>
+        <w:jc w:val="both"/>
+        <w:rPr>
+          <w:rFonts w:ascii="Times New Roman" w:hAnsi="Times New Roman" w:cs="Times New Roman"/>
+          <w:color w:val="000000" w:themeColor="text1"/>
+          <w:sz w:val="24"/>
+          <w:szCs w:val="24"/>
+        </w:rPr>
+      </w:pPr>
+    </w:p>
+    <w:p>
+      <w:pPr>
+        <w:pStyle w:val="ListParagraph"/>
+        <w:numPr>
+          <w:ilvl w:val="0"/>
+          <w:numId w:val="2"/>
+        </w:numPr>
+        <w:spacing w:after="0" w:line="360" w:lineRule="auto"/>
+        <w:ind w:left="360"/>
+        <w:jc w:val="both"/>
+        <w:rPr>
+          <w:rFonts w:ascii="Times New Roman" w:hAnsi="Times New Roman" w:cs="Times New Roman"/>
+          <w:b/>
+          <w:bCs/>
+          <w:color w:val="000000" w:themeColor="text1"/>
+          <w:sz w:val="24"/>
+          <w:szCs w:val="24"/>
+        </w:rPr>
+      </w:pPr>
+      <w:r>
+        <w:rPr>
+          <w:rFonts w:ascii="Times New Roman" w:hAnsi="Times New Roman" w:cs="Times New Roman"/>
+          <w:b/>
+          <w:bCs/>
+          <w:color w:val="000000" w:themeColor="text1"/>
+          <w:sz w:val="24"/>
+          <w:szCs w:val="24"/>
+        </w:rPr>
+        <w:t>How To Test On iOS Without Device?</w:t>
+      </w:r>
+    </w:p>
+    <w:p>
+      <w:pPr>
+        <w:spacing w:after="0" w:line="360" w:lineRule="auto"/>
+        <w:ind w:firstLine="720"/>
+        <w:jc w:val="both"/>
+        <w:rPr>
+          <w:rFonts w:ascii="Times New Roman" w:hAnsi="Times New Roman" w:cs="Times New Roman"/>
+          <w:sz w:val="24"/>
+          <w:szCs w:val="24"/>
+        </w:rPr>
+      </w:pPr>
+      <w:r>
+        <w:rPr>
+          <w:rFonts w:ascii="Times New Roman" w:hAnsi="Times New Roman" w:cs="Times New Roman"/>
+          <w:sz w:val="24"/>
+          <w:szCs w:val="24"/>
+        </w:rPr>
+        <w:t>Produk AS mirip seperti Andorid, hal yang sama kita dapat mengunduh somilator. dan yang paling populer adalah X code, tetapi sekali lagi, ini diperuntukkan untuk pengembang. Begitulah cara pengembang A.S. membangun aplikasi asli, namun cukup berat dan memiliki banyak fitur, sehingga kita juga dapat menulis kode, kita dapat membuat aplikasi, jadi ini berbayar. Jadi kita harus berlangganan untuk itu, tetapi ada beberapa yang lain yang tersedia di pasar. Jadi jika kita penasaran untuk melihat cara kerjanya, kita masih bisa memilih sesuatu yang lebih sederhana daripada code X dan coba dengan itu.</w:t>
+      </w:r>
+    </w:p>
+    <w:p>
+      <w:pPr>
+        <w:pStyle w:val="ListParagraph"/>
+        <w:numPr>
+          <w:ilvl w:val="0"/>
+          <w:numId w:val="2"/>
+        </w:numPr>
+        <w:spacing w:after="0" w:line="360" w:lineRule="auto"/>
+        <w:ind w:left="284"/>
+        <w:jc w:val="both"/>
+        <w:rPr>
+          <w:rFonts w:ascii="Times New Roman" w:hAnsi="Times New Roman" w:cs="Times New Roman"/>
+          <w:b/>
+          <w:bCs/>
+          <w:sz w:val="24"/>
+          <w:szCs w:val="24"/>
+        </w:rPr>
+      </w:pPr>
+      <w:r>
+        <w:rPr>
+          <w:rFonts w:ascii="Times New Roman" w:hAnsi="Times New Roman" w:cs="Times New Roman"/>
+          <w:b/>
+          <w:bCs/>
+          <w:sz w:val="24"/>
+          <w:szCs w:val="24"/>
+        </w:rPr>
+        <w:lastRenderedPageBreak/>
+        <w:t>How To Test Using Could Service?</w:t>
+      </w:r>
+    </w:p>
+    <w:p>
+      <w:pPr>
+        <w:spacing w:after="0" w:line="360" w:lineRule="auto"/>
+        <w:ind w:firstLine="720"/>
+        <w:jc w:val="both"/>
+        <w:rPr>
+          <w:rFonts w:ascii="Times New Roman" w:hAnsi="Times New Roman" w:cs="Times New Roman"/>
+          <w:sz w:val="24"/>
+          <w:szCs w:val="24"/>
+        </w:rPr>
+      </w:pPr>
+      <w:r>
+        <w:rPr>
+          <w:rFonts w:ascii="Times New Roman" w:hAnsi="Times New Roman" w:cs="Times New Roman"/>
+          <w:sz w:val="24"/>
+          <w:szCs w:val="24"/>
+        </w:rPr>
+        <w:t>Layanan cloud, ada banyak hal yang menjadikannya populer. Ada lebih banyak ide dan tumpukan browser yang bersumber. Jadi cara kerjanya, dan jika kita menonton video di youtube, itu akan memberi kita ide. kita dapat menggunakannya dan semuanya. tetapi singkatnya, emulator itu sebenarnya bisa selalu putar kembali atau diulang-ulang, tetapi melalui internet. jadi kita hanya menggunakannya di browser dan mereka memiliki banyak opsi dan ini adalah layanan permium. Layanan Could itu sebenarnya cukup mahal. Hal yang menarik dari layanan ini, kita tidak hanya dapat menggunakan emulator, tetapi kita benar-benar dapat menggunakan perangkat nyata yang terhubung melalui internet. Jadi itu seperti perangkat nyata yang sebenarnya terletak di suatu tempat, kita sebenarnya dapat melihat lokasi perangkat juga. Dan itu tentunya jauh lebih mahal. Bisa saja itu berkisar antara $120 per bulan atau mungkin lebih. Dan tentunya itu sangat mahal</w:t>
+      </w:r>
+    </w:p>
+    <w:p>
+      <w:pPr>
+        <w:spacing w:after="0" w:line="360" w:lineRule="auto"/>
+        <w:jc w:val="both"/>
+        <w:rPr>
+          <w:rFonts w:ascii="Times New Roman" w:hAnsi="Times New Roman" w:cs="Times New Roman"/>
+          <w:sz w:val="24"/>
+          <w:szCs w:val="24"/>
+        </w:rPr>
+      </w:pPr>
+    </w:p>
+    <w:p>
+      <w:pPr>
+        <w:spacing w:after="0" w:line="360" w:lineRule="auto"/>
+        <w:jc w:val="both"/>
+        <w:rPr>
+          <w:rFonts w:ascii="Times New Roman" w:hAnsi="Times New Roman" w:cs="Times New Roman"/>
+          <w:color w:val="000000" w:themeColor="text1"/>
+          <w:sz w:val="24"/>
+          <w:szCs w:val="24"/>
+        </w:rPr>
+      </w:pPr>
     </w:p>
     <w:sectPr>
       <w:pgSz w:w="11906" w:h="16838"/>
@@ -3700,6 +4649,7 @@
   <w:style w:type="character" w:default="1" w:styleId="DefaultParagraphFont">
     <w:name w:val="Default Paragraph Font"/>
     <w:uiPriority w:val="1"/>
+    <w:semiHidden/>
     <w:unhideWhenUsed/>
   </w:style>
   <w:style w:type="table" w:default="1" w:styleId="TableNormal">

</xml_diff>